<commit_message>
finished functional requirements but did not go to deep into details
</commit_message>
<xml_diff>
--- a/RequirementsDocumentV3.docx
+++ b/RequirementsDocumentV3.docx
@@ -28,8 +28,19 @@
           <w:sz w:val="32"/>
           <w:szCs w:val="32"/>
         </w:rPr>
-        <w:t>Salt water rulez</w:t>
-      </w:r>
+        <w:t xml:space="preserve">Salt water </w:t>
+      </w:r>
+      <w:proofErr w:type="spellStart"/>
+      <w:r>
+        <w:rPr>
+          <w:rFonts w:ascii="Arial" w:hAnsi="Arial" w:cs="Arial"/>
+          <w:b/>
+          <w:sz w:val="32"/>
+          <w:szCs w:val="32"/>
+        </w:rPr>
+        <w:t>rulez</w:t>
+      </w:r>
+      <w:proofErr w:type="spellEnd"/>
     </w:p>
     <w:p>
       <w:pPr>
@@ -292,6 +303,9 @@
       </w:r>
     </w:p>
     <w:p>
+      <w:pPr>
+        <w:jc w:val="both"/>
+      </w:pPr>
       <w:r>
         <w:lastRenderedPageBreak/>
         <w:t>The purpose of this document is to d</w:t>
@@ -324,8 +338,13 @@
     </w:p>
     <w:p>
       <w:r>
-        <w:t>In order to produce the required deliverables, the following team members will collaborate</w:t>
-      </w:r>
+        <w:t xml:space="preserve">In order to produce the required deliverables, the following team members will </w:t>
+      </w:r>
+      <w:proofErr w:type="gramStart"/>
+      <w:r>
+        <w:t>collaborate</w:t>
+      </w:r>
+      <w:proofErr w:type="gramEnd"/>
     </w:p>
     <w:p/>
     <w:p>
@@ -365,7 +384,39 @@
     </w:p>
     <w:p>
       <w:r>
-        <w:t xml:space="preserve"> To create a fishing application that allows users to see what are the fishing regulations of the state they want to look at. These states are only going to include ones that have a salt water fishing scene. Also they will be allowed to log the fishes they caught. More information later….</w:t>
+        <w:t xml:space="preserve"> To create a fishing application that allows users to see what </w:t>
+      </w:r>
+      <w:proofErr w:type="gramStart"/>
+      <w:r>
+        <w:t>are the fishing regulations of the state</w:t>
+      </w:r>
+      <w:proofErr w:type="gramEnd"/>
+      <w:r>
+        <w:t xml:space="preserve"> they want to look at. These states are only going to include ones that have a </w:t>
+      </w:r>
+      <w:proofErr w:type="gramStart"/>
+      <w:r>
+        <w:t>salt water</w:t>
+      </w:r>
+      <w:proofErr w:type="gramEnd"/>
+      <w:r>
+        <w:t xml:space="preserve"> fishing scene. </w:t>
+      </w:r>
+      <w:proofErr w:type="gramStart"/>
+      <w:r>
+        <w:t>Also</w:t>
+      </w:r>
+      <w:proofErr w:type="gramEnd"/>
+      <w:r>
+        <w:t xml:space="preserve"> they will be allowed to log the </w:t>
+      </w:r>
+      <w:proofErr w:type="gramStart"/>
+      <w:r>
+        <w:t>fishes</w:t>
+      </w:r>
+      <w:proofErr w:type="gramEnd"/>
+      <w:r>
+        <w:t xml:space="preserve"> they caught. More information later….</w:t>
       </w:r>
     </w:p>
     <w:p>
@@ -399,14 +450,24 @@
         <w:t>,</w:t>
       </w:r>
       <w:r>
-        <w:t xml:space="preserve"> a milestone designator</w:t>
-      </w:r>
+        <w:t xml:space="preserve"> a milestone </w:t>
+      </w:r>
+      <w:proofErr w:type="gramStart"/>
+      <w:r>
+        <w:t>designator</w:t>
+      </w:r>
+      <w:proofErr w:type="gramEnd"/>
       <w:r>
         <w:t xml:space="preserve"> and a status</w:t>
       </w:r>
       <w:r>
-        <w:t>. The prioritizations include</w:t>
-      </w:r>
+        <w:t xml:space="preserve">. The prioritizations </w:t>
+      </w:r>
+      <w:proofErr w:type="gramStart"/>
+      <w:r>
+        <w:t>include</w:t>
+      </w:r>
+      <w:proofErr w:type="gramEnd"/>
     </w:p>
     <w:p/>
     <w:p>
@@ -422,12 +483,17 @@
       </w:r>
     </w:p>
     <w:p>
+      <w:proofErr w:type="gramStart"/>
       <w:r>
         <w:t>SHOULD</w:t>
       </w:r>
       <w:r>
         <w:tab/>
-        <w:t>team will make a substantive effort to include this requirement</w:t>
+        <w:t>team will</w:t>
+      </w:r>
+      <w:proofErr w:type="gramEnd"/>
+      <w:r>
+        <w:t xml:space="preserve"> make a substantive effort to include this requirement</w:t>
       </w:r>
     </w:p>
     <w:p>
@@ -448,8 +514,13 @@
         <w:t xml:space="preserve"> </w:t>
       </w:r>
       <w:r>
-        <w:t>risk to the project</w:t>
-      </w:r>
+        <w:t xml:space="preserve">risk to the </w:t>
+      </w:r>
+      <w:proofErr w:type="gramStart"/>
+      <w:r>
+        <w:t>project</w:t>
+      </w:r>
+      <w:proofErr w:type="gramEnd"/>
     </w:p>
     <w:p>
       <w:r>
@@ -457,14 +528,24 @@
       </w:r>
       <w:r>
         <w:tab/>
-        <w:t>team will not implement the requirement</w:t>
-      </w:r>
-    </w:p>
-    <w:p/>
-    <w:p>
-      <w:r>
-        <w:t>Status is</w:t>
-      </w:r>
+        <w:t xml:space="preserve">team will not implement the </w:t>
+      </w:r>
+      <w:proofErr w:type="gramStart"/>
+      <w:r>
+        <w:t>requirement</w:t>
+      </w:r>
+      <w:proofErr w:type="gramEnd"/>
+    </w:p>
+    <w:p/>
+    <w:p>
+      <w:r>
+        <w:t xml:space="preserve">Status </w:t>
+      </w:r>
+      <w:proofErr w:type="gramStart"/>
+      <w:r>
+        <w:t>is</w:t>
+      </w:r>
+      <w:proofErr w:type="gramEnd"/>
     </w:p>
     <w:p>
       <w:pPr>
@@ -499,8 +580,13 @@
         </w:numPr>
       </w:pPr>
       <w:r>
-        <w:t>Approved/not started</w:t>
-      </w:r>
+        <w:t xml:space="preserve">Approved/not </w:t>
+      </w:r>
+      <w:proofErr w:type="gramStart"/>
+      <w:r>
+        <w:t>started</w:t>
+      </w:r>
+      <w:proofErr w:type="gramEnd"/>
     </w:p>
     <w:p>
       <w:pPr>
@@ -511,8 +597,13 @@
         </w:numPr>
       </w:pPr>
       <w:r>
-        <w:t>Approved/in progress</w:t>
-      </w:r>
+        <w:t xml:space="preserve">Approved/in </w:t>
+      </w:r>
+      <w:proofErr w:type="gramStart"/>
+      <w:r>
+        <w:t>progress</w:t>
+      </w:r>
+      <w:proofErr w:type="gramEnd"/>
     </w:p>
     <w:p>
       <w:pPr>
@@ -523,8 +614,13 @@
         </w:numPr>
       </w:pPr>
       <w:r>
-        <w:t>Approved/pending acceptance</w:t>
-      </w:r>
+        <w:t xml:space="preserve">Approved/pending </w:t>
+      </w:r>
+      <w:proofErr w:type="gramStart"/>
+      <w:r>
+        <w:t>acceptance</w:t>
+      </w:r>
+      <w:proofErr w:type="gramEnd"/>
     </w:p>
     <w:p>
       <w:pPr>
@@ -535,13 +631,26 @@
         </w:numPr>
       </w:pPr>
       <w:r>
-        <w:t>Approved/accepted</w:t>
-      </w:r>
-    </w:p>
-    <w:p/>
-    <w:p>
-      <w:r>
-        <w:t>*Throughout the semester you would iteratively update the functional requirements according to the overall update to the system requirement and your progress. The purpose to have a requirement document is to reduce the changes later in the development process.</w:t>
+        <w:t>Approved/</w:t>
+      </w:r>
+      <w:proofErr w:type="gramStart"/>
+      <w:r>
+        <w:t>accepted</w:t>
+      </w:r>
+      <w:proofErr w:type="gramEnd"/>
+    </w:p>
+    <w:p/>
+    <w:p>
+      <w:r>
+        <w:t xml:space="preserve">*Throughout the semester you would iteratively update the functional requirements according to the overall update to the system requirement and your progress. The purpose </w:t>
+      </w:r>
+      <w:proofErr w:type="gramStart"/>
+      <w:r>
+        <w:t>to have</w:t>
+      </w:r>
+      <w:proofErr w:type="gramEnd"/>
+      <w:r>
+        <w:t xml:space="preserve"> a requirement document is to reduce the changes later in the development process.</w:t>
       </w:r>
     </w:p>
     <w:p/>
@@ -567,11 +676,11 @@
         <w:tblLook w:val="04A0" w:firstRow="1" w:lastRow="0" w:firstColumn="1" w:lastColumn="0" w:noHBand="0" w:noVBand="1"/>
       </w:tblPr>
       <w:tblGrid>
-        <w:gridCol w:w="696"/>
-        <w:gridCol w:w="2359"/>
-        <w:gridCol w:w="1246"/>
+        <w:gridCol w:w="776"/>
+        <w:gridCol w:w="2344"/>
+        <w:gridCol w:w="1238"/>
         <w:gridCol w:w="1184"/>
-        <w:gridCol w:w="3690"/>
+        <w:gridCol w:w="3633"/>
       </w:tblGrid>
       <w:tr>
         <w:trPr>
@@ -641,7 +750,7 @@
           </w:tcPr>
           <w:p>
             <w:r>
-              <w:t>3.1.1</w:t>
+              <w:t>Ws.1</w:t>
             </w:r>
           </w:p>
         </w:tc>
@@ -651,10 +760,34 @@
           </w:tcPr>
           <w:p>
             <w:r>
-              <w:t xml:space="preserve">Web scrape: webscrape data from </w:t>
-            </w:r>
-            <w:r>
-              <w:t xml:space="preserve">these states: Maine, new Hampshire, Maassachuseets, Rhode island, Connecticut, Delaware, Maryland, Virgina, North Carolina, South Carolina, Georgia, Florida, Alabama, Mississippi, Louisiana, Texas, </w:t>
+              <w:t xml:space="preserve">Web scrape: </w:t>
+            </w:r>
+            <w:proofErr w:type="spellStart"/>
+            <w:r>
+              <w:t>webscrape</w:t>
+            </w:r>
+            <w:proofErr w:type="spellEnd"/>
+            <w:r>
+              <w:t xml:space="preserve"> data from </w:t>
+            </w:r>
+            <w:r>
+              <w:t xml:space="preserve">these states: Maine, </w:t>
+            </w:r>
+            <w:proofErr w:type="gramStart"/>
+            <w:r>
+              <w:t>new Hampshire</w:t>
+            </w:r>
+            <w:proofErr w:type="gramEnd"/>
+            <w:r>
+              <w:t xml:space="preserve">, </w:t>
+            </w:r>
+            <w:proofErr w:type="spellStart"/>
+            <w:r>
+              <w:t>Maassachuseets</w:t>
+            </w:r>
+            <w:proofErr w:type="spellEnd"/>
+            <w:r>
+              <w:t xml:space="preserve">, Rhode island, Connecticut, Delaware, Maryland, Virgina, North Carolina, South Carolina, Georgia, Florida, Alabama, Mississippi, Louisiana, Texas, </w:t>
             </w:r>
             <w:r>
               <w:t xml:space="preserve">California, Washington, Oregon </w:t>
@@ -699,7 +832,7 @@
           </w:tcPr>
           <w:p>
             <w:r>
-              <w:t>3.1.2</w:t>
+              <w:t>Ws.2</w:t>
             </w:r>
           </w:p>
         </w:tc>
@@ -709,7 +842,15 @@
           </w:tcPr>
           <w:p>
             <w:r>
-              <w:t>All webscrape data needs to be moved to database with 5 key information: fish species, size limit, possession limit, season, and the state that the fishes belong to.</w:t>
+              <w:t xml:space="preserve">All </w:t>
+            </w:r>
+            <w:proofErr w:type="spellStart"/>
+            <w:r>
+              <w:t>webscrape</w:t>
+            </w:r>
+            <w:proofErr w:type="spellEnd"/>
+            <w:r>
+              <w:t xml:space="preserve"> data needs to be moved to database with 5 key information: fish species, size limit, possession limit, season, and the state that the fishes belong to.</w:t>
             </w:r>
           </w:p>
         </w:tc>
@@ -719,7 +860,7 @@
           </w:tcPr>
           <w:p>
             <w:r>
-              <w:t>SHOULD</w:t>
+              <w:t>MUST</w:t>
             </w:r>
           </w:p>
         </w:tc>
@@ -729,7 +870,10 @@
           </w:tcPr>
           <w:p>
             <w:r>
-              <w:t>Sprint 2</w:t>
+              <w:t xml:space="preserve">Sprint </w:t>
+            </w:r>
+            <w:r>
+              <w:t>1</w:t>
             </w:r>
           </w:p>
         </w:tc>
@@ -739,7 +883,7 @@
           </w:tcPr>
           <w:p>
             <w:r>
-              <w:t>Approved/pending acceptance</w:t>
+              <w:t>Approved/not started</w:t>
             </w:r>
           </w:p>
         </w:tc>
@@ -749,7 +893,11 @@
           <w:tcPr>
             <w:tcW w:w="696" w:type="dxa"/>
           </w:tcPr>
-          <w:p/>
+          <w:p>
+            <w:r>
+              <w:t>Menu 1</w:t>
+            </w:r>
+          </w:p>
         </w:tc>
         <w:tc>
           <w:tcPr>
@@ -765,19 +913,31 @@
           <w:tcPr>
             <w:tcW w:w="1246" w:type="dxa"/>
           </w:tcPr>
-          <w:p/>
+          <w:p>
+            <w:r>
+              <w:t>MUST</w:t>
+            </w:r>
+          </w:p>
         </w:tc>
         <w:tc>
           <w:tcPr>
             <w:tcW w:w="1184" w:type="dxa"/>
           </w:tcPr>
-          <w:p/>
+          <w:p>
+            <w:r>
+              <w:t>Sprint 2</w:t>
+            </w:r>
+          </w:p>
         </w:tc>
         <w:tc>
           <w:tcPr>
             <w:tcW w:w="3690" w:type="dxa"/>
           </w:tcPr>
-          <w:p/>
+          <w:p>
+            <w:r>
+              <w:t>Approved/not started</w:t>
+            </w:r>
+          </w:p>
         </w:tc>
       </w:tr>
       <w:tr>
@@ -785,7 +945,11 @@
           <w:tcPr>
             <w:tcW w:w="696" w:type="dxa"/>
           </w:tcPr>
-          <w:p/>
+          <w:p>
+            <w:r>
+              <w:t>Reg-1</w:t>
+            </w:r>
+          </w:p>
         </w:tc>
         <w:tc>
           <w:tcPr>
@@ -804,19 +968,31 @@
           <w:tcPr>
             <w:tcW w:w="1246" w:type="dxa"/>
           </w:tcPr>
-          <w:p/>
+          <w:p>
+            <w:r>
+              <w:t>MUST</w:t>
+            </w:r>
+          </w:p>
         </w:tc>
         <w:tc>
           <w:tcPr>
             <w:tcW w:w="1184" w:type="dxa"/>
           </w:tcPr>
-          <w:p/>
+          <w:p>
+            <w:r>
+              <w:t>Sprint 2</w:t>
+            </w:r>
+          </w:p>
         </w:tc>
         <w:tc>
           <w:tcPr>
             <w:tcW w:w="3690" w:type="dxa"/>
           </w:tcPr>
-          <w:p/>
+          <w:p>
+            <w:r>
+              <w:t>Approved/not started</w:t>
+            </w:r>
+          </w:p>
         </w:tc>
       </w:tr>
       <w:tr>
@@ -824,7 +1000,11 @@
           <w:tcPr>
             <w:tcW w:w="696" w:type="dxa"/>
           </w:tcPr>
-          <w:p/>
+          <w:p>
+            <w:r>
+              <w:t>Reg-2</w:t>
+            </w:r>
+          </w:p>
         </w:tc>
         <w:tc>
           <w:tcPr>
@@ -843,19 +1023,31 @@
           <w:tcPr>
             <w:tcW w:w="1246" w:type="dxa"/>
           </w:tcPr>
-          <w:p/>
+          <w:p>
+            <w:r>
+              <w:t>Should</w:t>
+            </w:r>
+          </w:p>
         </w:tc>
         <w:tc>
           <w:tcPr>
             <w:tcW w:w="1184" w:type="dxa"/>
           </w:tcPr>
-          <w:p/>
+          <w:p>
+            <w:r>
+              <w:t xml:space="preserve">Sprint 2 </w:t>
+            </w:r>
+          </w:p>
         </w:tc>
         <w:tc>
           <w:tcPr>
             <w:tcW w:w="3690" w:type="dxa"/>
           </w:tcPr>
-          <w:p/>
+          <w:p>
+            <w:r>
+              <w:t>Approved/not started</w:t>
+            </w:r>
+          </w:p>
         </w:tc>
       </w:tr>
       <w:tr>
@@ -863,7 +1055,11 @@
           <w:tcPr>
             <w:tcW w:w="696" w:type="dxa"/>
           </w:tcPr>
-          <w:p/>
+          <w:p>
+            <w:r>
+              <w:t>Log-1</w:t>
+            </w:r>
+          </w:p>
         </w:tc>
         <w:tc>
           <w:tcPr>
@@ -871,7 +1067,26 @@
           </w:tcPr>
           <w:p>
             <w:r>
-              <w:t xml:space="preserve">System should let User log fish based on these criteras: was the fish released?, picture of fish, fish species, date caught, fishing method, weight, length, tools </w:t>
+              <w:t xml:space="preserve">System should let User log fish based on these </w:t>
+            </w:r>
+            <w:proofErr w:type="spellStart"/>
+            <w:r>
+              <w:t>criteras</w:t>
+            </w:r>
+            <w:proofErr w:type="spellEnd"/>
+            <w:r>
+              <w:t xml:space="preserve">: was the fish </w:t>
+            </w:r>
+            <w:proofErr w:type="gramStart"/>
+            <w:r>
+              <w:t>released?,</w:t>
+            </w:r>
+            <w:proofErr w:type="gramEnd"/>
+            <w:r>
+              <w:t xml:space="preserve"> picture of fish, fish species, date caught, fishing method, weight, length, tools</w:t>
+            </w:r>
+            <w:r>
+              <w:t xml:space="preserve"> </w:t>
             </w:r>
             <w:r>
               <w:lastRenderedPageBreak/>
@@ -883,19 +1098,32 @@
           <w:tcPr>
             <w:tcW w:w="1246" w:type="dxa"/>
           </w:tcPr>
-          <w:p/>
+          <w:p>
+            <w:r>
+              <w:lastRenderedPageBreak/>
+              <w:t xml:space="preserve">Must </w:t>
+            </w:r>
+          </w:p>
         </w:tc>
         <w:tc>
           <w:tcPr>
             <w:tcW w:w="1184" w:type="dxa"/>
           </w:tcPr>
-          <w:p/>
+          <w:p>
+            <w:r>
+              <w:t>Sprint 3</w:t>
+            </w:r>
+          </w:p>
         </w:tc>
         <w:tc>
           <w:tcPr>
             <w:tcW w:w="3690" w:type="dxa"/>
           </w:tcPr>
-          <w:p/>
+          <w:p>
+            <w:r>
+              <w:t>Approved/not started</w:t>
+            </w:r>
+          </w:p>
         </w:tc>
       </w:tr>
       <w:tr>
@@ -903,7 +1131,11 @@
           <w:tcPr>
             <w:tcW w:w="696" w:type="dxa"/>
           </w:tcPr>
-          <w:p/>
+          <w:p>
+            <w:r>
+              <w:t>Log-2</w:t>
+            </w:r>
+          </w:p>
         </w:tc>
         <w:tc>
           <w:tcPr>
@@ -913,25 +1145,371 @@
             <w:r>
               <w:t>System should let user see</w:t>
             </w:r>
+            <w:r>
+              <w:t xml:space="preserve"> their logs</w:t>
+            </w:r>
           </w:p>
         </w:tc>
         <w:tc>
           <w:tcPr>
             <w:tcW w:w="1246" w:type="dxa"/>
           </w:tcPr>
-          <w:p/>
+          <w:p>
+            <w:r>
+              <w:t>Must</w:t>
+            </w:r>
+          </w:p>
         </w:tc>
         <w:tc>
           <w:tcPr>
             <w:tcW w:w="1184" w:type="dxa"/>
           </w:tcPr>
-          <w:p/>
+          <w:p>
+            <w:r>
+              <w:t>Sprint 3</w:t>
+            </w:r>
+          </w:p>
         </w:tc>
         <w:tc>
           <w:tcPr>
             <w:tcW w:w="3690" w:type="dxa"/>
           </w:tcPr>
-          <w:p/>
+          <w:p>
+            <w:r>
+              <w:t>Approved/not started</w:t>
+            </w:r>
+          </w:p>
+        </w:tc>
+      </w:tr>
+      <w:tr>
+        <w:tc>
+          <w:tcPr>
+            <w:tcW w:w="696" w:type="dxa"/>
+          </w:tcPr>
+          <w:p>
+            <w:r>
+              <w:t>Log-3</w:t>
+            </w:r>
+          </w:p>
+        </w:tc>
+        <w:tc>
+          <w:tcPr>
+            <w:tcW w:w="2359" w:type="dxa"/>
+          </w:tcPr>
+          <w:p>
+            <w:r>
+              <w:t>System should let their user filter through their logs</w:t>
+            </w:r>
+          </w:p>
+        </w:tc>
+        <w:tc>
+          <w:tcPr>
+            <w:tcW w:w="1246" w:type="dxa"/>
+          </w:tcPr>
+          <w:p>
+            <w:r>
+              <w:t>Could</w:t>
+            </w:r>
+          </w:p>
+        </w:tc>
+        <w:tc>
+          <w:tcPr>
+            <w:tcW w:w="1184" w:type="dxa"/>
+          </w:tcPr>
+          <w:p>
+            <w:r>
+              <w:t>Sprint 3</w:t>
+            </w:r>
+          </w:p>
+        </w:tc>
+        <w:tc>
+          <w:tcPr>
+            <w:tcW w:w="3690" w:type="dxa"/>
+          </w:tcPr>
+          <w:p>
+            <w:r>
+              <w:t>Approved/not started</w:t>
+            </w:r>
+          </w:p>
+        </w:tc>
+      </w:tr>
+      <w:tr>
+        <w:tc>
+          <w:tcPr>
+            <w:tcW w:w="696" w:type="dxa"/>
+          </w:tcPr>
+          <w:p>
+            <w:r>
+              <w:t>Acct-1</w:t>
+            </w:r>
+          </w:p>
+        </w:tc>
+        <w:tc>
+          <w:tcPr>
+            <w:tcW w:w="2359" w:type="dxa"/>
+          </w:tcPr>
+          <w:p>
+            <w:r>
+              <w:t>System should let users create an account, google would be cool.</w:t>
+            </w:r>
+          </w:p>
+        </w:tc>
+        <w:tc>
+          <w:tcPr>
+            <w:tcW w:w="1246" w:type="dxa"/>
+          </w:tcPr>
+          <w:p>
+            <w:r>
+              <w:t>Should</w:t>
+            </w:r>
+          </w:p>
+        </w:tc>
+        <w:tc>
+          <w:tcPr>
+            <w:tcW w:w="1184" w:type="dxa"/>
+          </w:tcPr>
+          <w:p>
+            <w:r>
+              <w:t>Sprint 4</w:t>
+            </w:r>
+          </w:p>
+        </w:tc>
+        <w:tc>
+          <w:tcPr>
+            <w:tcW w:w="3690" w:type="dxa"/>
+          </w:tcPr>
+          <w:p>
+            <w:r>
+              <w:t>Approved/not started</w:t>
+            </w:r>
+          </w:p>
+        </w:tc>
+      </w:tr>
+      <w:tr>
+        <w:tc>
+          <w:tcPr>
+            <w:tcW w:w="696" w:type="dxa"/>
+          </w:tcPr>
+          <w:p>
+            <w:r>
+              <w:t>Tide-1</w:t>
+            </w:r>
+          </w:p>
+        </w:tc>
+        <w:tc>
+          <w:tcPr>
+            <w:tcW w:w="2359" w:type="dxa"/>
+          </w:tcPr>
+          <w:p>
+            <w:r>
+              <w:t>Users should see the tide of the water they want to fish at.</w:t>
+            </w:r>
+          </w:p>
+        </w:tc>
+        <w:tc>
+          <w:tcPr>
+            <w:tcW w:w="1246" w:type="dxa"/>
+          </w:tcPr>
+          <w:p>
+            <w:r>
+              <w:t xml:space="preserve">Could </w:t>
+            </w:r>
+          </w:p>
+        </w:tc>
+        <w:tc>
+          <w:tcPr>
+            <w:tcW w:w="1184" w:type="dxa"/>
+          </w:tcPr>
+          <w:p>
+            <w:r>
+              <w:t>Sprint 4</w:t>
+            </w:r>
+          </w:p>
+        </w:tc>
+        <w:tc>
+          <w:tcPr>
+            <w:tcW w:w="3690" w:type="dxa"/>
+          </w:tcPr>
+          <w:p>
+            <w:r>
+              <w:t>Approved/not started</w:t>
+            </w:r>
+          </w:p>
+        </w:tc>
+      </w:tr>
+      <w:tr>
+        <w:tc>
+          <w:tcPr>
+            <w:tcW w:w="696" w:type="dxa"/>
+          </w:tcPr>
+          <w:p>
+            <w:r>
+              <w:t>Log-4</w:t>
+            </w:r>
+          </w:p>
+        </w:tc>
+        <w:tc>
+          <w:tcPr>
+            <w:tcW w:w="2359" w:type="dxa"/>
+          </w:tcPr>
+          <w:p>
+            <w:r>
+              <w:t>Users should be able to modify their logs</w:t>
+            </w:r>
+          </w:p>
+        </w:tc>
+        <w:tc>
+          <w:tcPr>
+            <w:tcW w:w="1246" w:type="dxa"/>
+          </w:tcPr>
+          <w:p>
+            <w:r>
+              <w:t xml:space="preserve">Could </w:t>
+            </w:r>
+          </w:p>
+        </w:tc>
+        <w:tc>
+          <w:tcPr>
+            <w:tcW w:w="1184" w:type="dxa"/>
+          </w:tcPr>
+          <w:p>
+            <w:r>
+              <w:t>Sprint 5</w:t>
+            </w:r>
+          </w:p>
+        </w:tc>
+        <w:tc>
+          <w:tcPr>
+            <w:tcW w:w="3690" w:type="dxa"/>
+          </w:tcPr>
+          <w:p>
+            <w:r>
+              <w:t>Approved/not started</w:t>
+            </w:r>
+          </w:p>
+        </w:tc>
+      </w:tr>
+      <w:tr>
+        <w:tc>
+          <w:tcPr>
+            <w:tcW w:w="696" w:type="dxa"/>
+          </w:tcPr>
+          <w:p>
+            <w:r>
+              <w:t>Log-5</w:t>
+            </w:r>
+          </w:p>
+        </w:tc>
+        <w:tc>
+          <w:tcPr>
+            <w:tcW w:w="2359" w:type="dxa"/>
+          </w:tcPr>
+          <w:p>
+            <w:r>
+              <w:t>Users should be able to delete logs</w:t>
+            </w:r>
+          </w:p>
+        </w:tc>
+        <w:tc>
+          <w:tcPr>
+            <w:tcW w:w="1246" w:type="dxa"/>
+          </w:tcPr>
+          <w:p>
+            <w:r>
+              <w:t xml:space="preserve">Should </w:t>
+            </w:r>
+          </w:p>
+        </w:tc>
+        <w:tc>
+          <w:tcPr>
+            <w:tcW w:w="1184" w:type="dxa"/>
+          </w:tcPr>
+          <w:p>
+            <w:r>
+              <w:t>Sprint 5</w:t>
+            </w:r>
+          </w:p>
+        </w:tc>
+        <w:tc>
+          <w:tcPr>
+            <w:tcW w:w="3690" w:type="dxa"/>
+          </w:tcPr>
+          <w:p>
+            <w:r>
+              <w:t>Approved/not started</w:t>
+            </w:r>
+          </w:p>
+        </w:tc>
+      </w:tr>
+      <w:tr>
+        <w:tc>
+          <w:tcPr>
+            <w:tcW w:w="696" w:type="dxa"/>
+          </w:tcPr>
+          <w:p>
+            <w:r>
+              <w:t>Stat-1</w:t>
+            </w:r>
+          </w:p>
+        </w:tc>
+        <w:tc>
+          <w:tcPr>
+            <w:tcW w:w="2359" w:type="dxa"/>
+          </w:tcPr>
+          <w:p>
+            <w:r>
+              <w:t xml:space="preserve">Users should be able to see </w:t>
+            </w:r>
+            <w:proofErr w:type="spellStart"/>
+            <w:r>
+              <w:t>statiscal</w:t>
+            </w:r>
+            <w:proofErr w:type="spellEnd"/>
+            <w:r>
+              <w:t xml:space="preserve"> information about the </w:t>
+            </w:r>
+            <w:proofErr w:type="gramStart"/>
+            <w:r>
+              <w:t>fishes</w:t>
+            </w:r>
+            <w:proofErr w:type="gramEnd"/>
+            <w:r>
+              <w:t xml:space="preserve"> they caught</w:t>
+            </w:r>
+            <w:r>
+              <w:t>. More will be expanded upon this!</w:t>
+            </w:r>
+          </w:p>
+        </w:tc>
+        <w:tc>
+          <w:tcPr>
+            <w:tcW w:w="1246" w:type="dxa"/>
+          </w:tcPr>
+          <w:p>
+            <w:r>
+              <w:t xml:space="preserve">Should </w:t>
+            </w:r>
+          </w:p>
+        </w:tc>
+        <w:tc>
+          <w:tcPr>
+            <w:tcW w:w="1184" w:type="dxa"/>
+          </w:tcPr>
+          <w:p>
+            <w:r>
+              <w:t>Sprint 5</w:t>
+            </w:r>
+          </w:p>
+        </w:tc>
+        <w:tc>
+          <w:tcPr>
+            <w:tcW w:w="3690" w:type="dxa"/>
+          </w:tcPr>
+          <w:p>
+            <w:r>
+              <w:t>Approved/not started</w:t>
+            </w:r>
+          </w:p>
         </w:tc>
       </w:tr>
     </w:tbl>
@@ -941,9 +1519,6 @@
       <w:pPr>
         <w:pStyle w:val="Heading2"/>
       </w:pPr>
-      <w:r>
-        <w:t>Order Meals</w:t>
-      </w:r>
     </w:p>
     <w:p/>
     <w:p>
@@ -956,16 +1531,8 @@
       <w:pPr>
         <w:pStyle w:val="Heading3"/>
       </w:pPr>
-      <w:r>
-        <w:t>Place an order</w:t>
-      </w:r>
-    </w:p>
-    <w:p/>
-    <w:p>
-      <w:r>
-        <w:t>The system shall let a Patron who is logged into the Cafeteria Ordering System place an order for one or more meals. But first it shall confirm that the Patron is registered for payroll deduction system ,if the Patron is not registered for payroll deduction system, COS shall give the Patron options to register now and continue placing an order, or to place an order for pickup in the cafeteria (not for delivery), otherwise to exit from the COS. COS shall record the order date and prompt the Patron for the meal date(the date when meals should be delivered or picked up). The order shall have a cutoff time. If the meal date is the current date and the current time is after the order cutoff time, the system shall inform the patron that it’s too late to place an order for today. The Patron may either change the meal date or cancel the order.</w:t>
-      </w:r>
-    </w:p>
+    </w:p>
+    <w:p/>
     <w:p/>
     <w:p>
       <w:r>
@@ -977,21 +1544,6 @@
       <w:pPr>
         <w:pStyle w:val="Heading3"/>
       </w:pPr>
-      <w:r>
-        <w:t>About previous order</w:t>
-      </w:r>
-    </w:p>
-    <w:p/>
-    <w:p>
-      <w:r>
-        <w:t>The system shall permit the Patron to view any meals he has ordered within the previous six months. The Patron may reorder any meal he had ordered within the previous six months, provided that all food items in that order are available on the menu for the meal date</w:t>
-      </w:r>
-    </w:p>
-    <w:p/>
-    <w:p>
-      <w:r>
-        <w:t>Priority: SHOULD</w:t>
-      </w:r>
     </w:p>
     <w:p/>
     <w:p>
@@ -1018,6 +1570,7 @@
         <w:pStyle w:val="Heading2"/>
       </w:pPr>
       <w:r>
+        <w:lastRenderedPageBreak/>
         <w:t>Performance Requirements</w:t>
       </w:r>
     </w:p>

</xml_diff>